<commit_message>
Admin stuff for submission
</commit_message>
<xml_diff>
--- a/Admin/EID_Cover_Letter.docx
+++ b/Admin/EID_Cover_Letter.docx
@@ -115,10 +115,7 @@
         <w:t xml:space="preserve">Dear </w:t>
       </w:r>
       <w:r>
-        <w:t>Editor-in-Chie</w:t>
-      </w:r>
-      <w:r>
-        <w:t>f</w:t>
+        <w:t>Editor</w:t>
       </w:r>
       <w:r>
         <w:t>:</w:t>
@@ -240,7 +237,13 @@
         <w:t xml:space="preserve"> a critical gap in understanding of how to effectively implement COVID-19 screening testing of staff in congregate settings such as carceral facilities, homeless shelters, schools, and nursing homes to curb COVID-19 transmission. </w:t>
       </w:r>
       <w:r>
-        <w:t xml:space="preserve">These findings have important policy implications for ongoing screening testing strategies that seek to improve the early identification and isolation of SARS-CoV2 infections prior to widespread transmission. The </w:t>
+        <w:t>These findings have important policy implications for ongoing screening testing strategies that seek to improve the early identification and isolation of SARS-CoV2 infections to</w:t>
+      </w:r>
+      <w:r>
+        <w:t xml:space="preserve"> prevent</w:t>
+      </w:r>
+      <w:r>
+        <w:t xml:space="preserve"> widespread transmission. The </w:t>
       </w:r>
       <w:r>
         <w:t>analytic approach, findings, and implications fit</w:t>
@@ -278,15 +281,7 @@
         <w:t xml:space="preserve"> including</w:t>
       </w:r>
       <w:r>
-        <w:t xml:space="preserve"> </w:t>
-      </w:r>
-      <w:proofErr w:type="gramStart"/>
-      <w:r>
-        <w:t>policy-makers</w:t>
-      </w:r>
-      <w:proofErr w:type="gramEnd"/>
-      <w:r>
-        <w:t>, public health practitioners, and infectious disease modelers</w:t>
+        <w:t xml:space="preserve"> policy-makers, public health practitioners, and infectious disease modelers</w:t>
       </w:r>
       <w:r>
         <w:t>.</w:t>
@@ -472,6 +467,69 @@
         <w:pStyle w:val="NoSpacing"/>
       </w:pPr>
       <w:r>
+        <w:rPr>
+          <w:noProof/>
+        </w:rPr>
+        <w:drawing>
+          <wp:inline distT="0" distB="0" distL="0" distR="0" wp14:anchorId="273600CF" wp14:editId="72F4FC90">
+            <wp:extent cx="1775460" cy="312420"/>
+            <wp:effectExtent l="0" t="0" r="0" b="0"/>
+            <wp:docPr id="1" name="Picture 1"/>
+            <wp:cNvGraphicFramePr>
+              <a:graphicFrameLocks xmlns:a="http://schemas.openxmlformats.org/drawingml/2006/main" noChangeAspect="1"/>
+            </wp:cNvGraphicFramePr>
+            <a:graphic xmlns:a="http://schemas.openxmlformats.org/drawingml/2006/main">
+              <a:graphicData uri="http://schemas.openxmlformats.org/drawingml/2006/picture">
+                <pic:pic xmlns:pic="http://schemas.openxmlformats.org/drawingml/2006/picture">
+                  <pic:nvPicPr>
+                    <pic:cNvPr id="0" name="Picture 1"/>
+                    <pic:cNvPicPr>
+                      <a:picLocks noChangeAspect="1" noChangeArrowheads="1"/>
+                    </pic:cNvPicPr>
+                  </pic:nvPicPr>
+                  <pic:blipFill>
+                    <a:blip r:embed="rId10">
+                      <a:extLst>
+                        <a:ext uri="{28A0092B-C50C-407E-A947-70E740481C1C}">
+                          <a14:useLocalDpi xmlns:a14="http://schemas.microsoft.com/office/drawing/2010/main" val="0"/>
+                        </a:ext>
+                      </a:extLst>
+                    </a:blip>
+                    <a:srcRect/>
+                    <a:stretch>
+                      <a:fillRect/>
+                    </a:stretch>
+                  </pic:blipFill>
+                  <pic:spPr bwMode="auto">
+                    <a:xfrm>
+                      <a:off x="0" y="0"/>
+                      <a:ext cx="1775460" cy="312420"/>
+                    </a:xfrm>
+                    <a:prstGeom prst="rect">
+                      <a:avLst/>
+                    </a:prstGeom>
+                    <a:noFill/>
+                    <a:ln>
+                      <a:noFill/>
+                    </a:ln>
+                  </pic:spPr>
+                </pic:pic>
+              </a:graphicData>
+            </a:graphic>
+          </wp:inline>
+        </w:drawing>
+      </w:r>
+    </w:p>
+    <w:p>
+      <w:pPr>
+        <w:pStyle w:val="NoSpacing"/>
+      </w:pPr>
+    </w:p>
+    <w:p>
+      <w:pPr>
+        <w:pStyle w:val="NoSpacing"/>
+      </w:pPr>
+      <w:r>
         <w:t>Christopher Hoover</w:t>
       </w:r>
       <w:r>
@@ -507,7 +565,7 @@
       <w:r>
         <w:t xml:space="preserve">Christopher M. Hoover, </w:t>
       </w:r>
-      <w:hyperlink r:id="rId10" w:history="1">
+      <w:hyperlink r:id="rId11" w:history="1">
         <w:r>
           <w:rPr>
             <w:rStyle w:val="Hyperlink"/>
@@ -523,7 +581,7 @@
       <w:r>
         <w:t xml:space="preserve">Nicholas K. Skaff, </w:t>
       </w:r>
-      <w:hyperlink r:id="rId11" w:history="1">
+      <w:hyperlink r:id="rId12" w:history="1">
         <w:r>
           <w:rPr>
             <w:rStyle w:val="Hyperlink"/>
@@ -542,7 +600,7 @@
       <w:r>
         <w:t xml:space="preserve">Seth Blumberg, </w:t>
       </w:r>
-      <w:hyperlink r:id="rId12" w:history="1">
+      <w:hyperlink r:id="rId13" w:history="1">
         <w:r>
           <w:rPr>
             <w:rStyle w:val="Hyperlink"/>
@@ -564,7 +622,7 @@
       <w:r>
         <w:t xml:space="preserve">Rena Fukunaga, </w:t>
       </w:r>
-      <w:hyperlink r:id="rId13" w:history="1">
+      <w:hyperlink r:id="rId14" w:history="1">
         <w:r>
           <w:rPr>
             <w:rStyle w:val="Hyperlink"/>

</xml_diff>